<commit_message>
Fixing the definition line breaks and porting github workflow
</commit_message>
<xml_diff>
--- a/output/body.docx
+++ b/output/body.docx
@@ -10458,8 +10458,7 @@
     <w:tbl>
       <w:tblPr>
         <w:tblStyle w:val="Table"/>
-        <w:tblW w:type="pct" w:w="5000"/>
-        <w:tblLayout w:type="fixed"/>
+        <w:tblW w:type="auto" w:w="0"/>
         <w:tblLook w:firstRow="1" w:lastRow="0" w:firstColumn="0" w:lastColumn="0" w:noHBand="0" w:noVBand="0" w:val="0020"/>
         <w:tblCaption w:val="List of Definitions. {#tab:definitions}"/>
       </w:tblPr>
@@ -10534,26 +10533,10 @@
           <w:tcPr/>
           <w:p>
             <w:pPr>
-              <w:pStyle w:val="BodyText"/>
+              <w:pStyle w:val="Compact"/>
             </w:pPr>
             <w:r>
-              <w:t xml:space="preserve">Describes the principles two different parts of a message passing system (in our case: the service provider and the service consumer) use to interact and communicate with each other. Examples:</w:t>
-            </w:r>
-          </w:p>
-          <w:p>
-            <w:pPr>
-              <w:pStyle w:val="BodyText"/>
-            </w:pPr>
-            <w:r>
-              <w:t xml:space="preserve">In the Request/Response MEP, the service consumer sends a request to the service provider to obtain certain information; the service provider provides the requested information in a dedicated response.</w:t>
-            </w:r>
-          </w:p>
-          <w:p>
-            <w:pPr>
-              <w:pStyle w:val="BodyText"/>
-            </w:pPr>
-            <w:r>
-              <w:t xml:space="preserve">In the Publish/Subscribe MEP, the service consumer establishes a subscription with the service provider to obtain certain information; the service provider publishes information (either in regular intervals or upon change) to all subscribed service consumers.</w:t>
+              <w:t xml:space="preserve">Describes the principles two different parts of a message passing system (in our case: the service provider and the service consumer) use to interact and communicate with each other. Examples: In the Request/Response MEP, the service consumer sends a request to the service provider to obtain certain information; the service provider provides the requested information in a dedicated response. In the Publish/Subscribe MEP, the service consumer establishes a subscription with the service provider to obtain certain information; the service provider publishes information (either in regular intervals or upon change) to all subscribed service consumers.</w:t>
             </w:r>
           </w:p>
         </w:tc>

</xml_diff>